<commit_message>
Added results in the responses
</commit_message>
<xml_diff>
--- a/Session 2 Reflection.docx
+++ b/Session 2 Reflection.docx
@@ -800,14 +800,12 @@
         </w:rPr>
         <w:t xml:space="preserve">END AS </w:t>
       </w:r>
-      <w:proofErr w:type="spellStart"/>
-      <w:r>
-        <w:rPr>
-          <w:rFonts w:ascii="Arial" w:eastAsia="Times New Roman" w:hAnsi="Arial" w:cs="Arial"/>
-        </w:rPr>
-        <w:t>nextStep</w:t>
-      </w:r>
-      <w:proofErr w:type="spellEnd"/>
+      <w:r>
+        <w:rPr>
+          <w:rFonts w:ascii="Arial" w:eastAsia="Times New Roman" w:hAnsi="Arial" w:cs="Arial"/>
+        </w:rPr>
+        <w:t>status</w:t>
+      </w:r>
     </w:p>
     <w:p>
       <w:pPr>
@@ -1380,6 +1378,48 @@
         <w:rPr>
           <w:rFonts w:ascii="Arial" w:eastAsia="Times New Roman" w:hAnsi="Arial" w:cs="Arial"/>
         </w:rPr>
+        <w:t>serial_number</w:t>
+      </w:r>
+      <w:proofErr w:type="spellEnd"/>
+      <w:r>
+        <w:rPr>
+          <w:rFonts w:ascii="Arial" w:eastAsia="Times New Roman" w:hAnsi="Arial" w:cs="Arial"/>
+        </w:rPr>
+        <w:t xml:space="preserve"> ASC LIMIT 3</w:t>
+      </w:r>
+    </w:p>
+    <w:p>
+      <w:pPr>
+        <w:shd w:val="clear" w:color="auto" w:fill="FFFFFF"/>
+        <w:rPr>
+          <w:rFonts w:ascii="Arial" w:eastAsia="Times New Roman" w:hAnsi="Arial" w:cs="Arial"/>
+        </w:rPr>
+      </w:pPr>
+      <w:r>
+        <w:rPr>
+          <w:rFonts w:ascii="Arial" w:eastAsia="Times New Roman" w:hAnsi="Arial" w:cs="Arial"/>
+        </w:rPr>
+        <w:t xml:space="preserve">) </w:t>
+      </w:r>
+      <w:proofErr w:type="gramStart"/>
+      <w:r>
+        <w:rPr>
+          <w:rFonts w:ascii="Arial" w:eastAsia="Times New Roman" w:hAnsi="Arial" w:cs="Arial"/>
+        </w:rPr>
+        <w:t>as</w:t>
+      </w:r>
+      <w:proofErr w:type="gramEnd"/>
+      <w:r>
+        <w:rPr>
+          <w:rFonts w:ascii="Arial" w:eastAsia="Times New Roman" w:hAnsi="Arial" w:cs="Arial"/>
+        </w:rPr>
+        <w:t xml:space="preserve"> bottom3 ORDER BY </w:t>
+      </w:r>
+      <w:proofErr w:type="spellStart"/>
+      <w:r>
+        <w:rPr>
+          <w:rFonts w:ascii="Arial" w:eastAsia="Times New Roman" w:hAnsi="Arial" w:cs="Arial"/>
+        </w:rPr>
         <w:t>equipment_id</w:t>
       </w:r>
       <w:proofErr w:type="spellEnd"/>
@@ -1387,47 +1427,14 @@
         <w:rPr>
           <w:rFonts w:ascii="Arial" w:eastAsia="Times New Roman" w:hAnsi="Arial" w:cs="Arial"/>
         </w:rPr>
-        <w:t xml:space="preserve"> DESC LIMIT 3</w:t>
-      </w:r>
-    </w:p>
-    <w:p>
-      <w:pPr>
-        <w:shd w:val="clear" w:color="auto" w:fill="FFFFFF"/>
-        <w:rPr>
-          <w:rFonts w:ascii="Arial" w:eastAsia="Times New Roman" w:hAnsi="Arial" w:cs="Arial"/>
-        </w:rPr>
-      </w:pPr>
-      <w:r>
-        <w:rPr>
-          <w:rFonts w:ascii="Arial" w:eastAsia="Times New Roman" w:hAnsi="Arial" w:cs="Arial"/>
-        </w:rPr>
-        <w:t xml:space="preserve">) </w:t>
-      </w:r>
-      <w:r>
-        <w:rPr>
-          <w:rFonts w:ascii="Arial" w:eastAsia="Times New Roman" w:hAnsi="Arial" w:cs="Arial"/>
-        </w:rPr>
-        <w:t>AS</w:t>
-      </w:r>
-      <w:r>
-        <w:rPr>
-          <w:rFonts w:ascii="Arial" w:eastAsia="Times New Roman" w:hAnsi="Arial" w:cs="Arial"/>
-        </w:rPr>
-        <w:t xml:space="preserve"> bottom3 ORDER BY </w:t>
-      </w:r>
-      <w:proofErr w:type="spellStart"/>
-      <w:r>
-        <w:rPr>
-          <w:rFonts w:ascii="Arial" w:eastAsia="Times New Roman" w:hAnsi="Arial" w:cs="Arial"/>
-        </w:rPr>
-        <w:t>equipment_</w:t>
-      </w:r>
-      <w:proofErr w:type="gramStart"/>
-      <w:r>
-        <w:rPr>
-          <w:rFonts w:ascii="Arial" w:eastAsia="Times New Roman" w:hAnsi="Arial" w:cs="Arial"/>
-        </w:rPr>
-        <w:t>id</w:t>
+        <w:t xml:space="preserve">, </w:t>
+      </w:r>
+      <w:proofErr w:type="spellStart"/>
+      <w:r>
+        <w:rPr>
+          <w:rFonts w:ascii="Arial" w:eastAsia="Times New Roman" w:hAnsi="Arial" w:cs="Arial"/>
+        </w:rPr>
+        <w:t>equipment_type</w:t>
       </w:r>
       <w:proofErr w:type="spellEnd"/>
       <w:r>
@@ -1436,7 +1443,6 @@
         </w:rPr>
         <w:t>;</w:t>
       </w:r>
-      <w:proofErr w:type="gramEnd"/>
     </w:p>
     <w:p>
       <w:pPr>

</xml_diff>